<commit_message>
Update Assessment - Gamertag Project.docx
d
</commit_message>
<xml_diff>
--- a/Assessment 1/Assessment - Gamertag Project.docx
+++ b/Assessment 1/Assessment - Gamertag Project.docx
@@ -3046,21 +3046,12 @@
             <w:r>
               <w:t xml:space="preserve">The following </w:t>
             </w:r>
-            <w:proofErr w:type="spellStart"/>
             <w:r>
               <w:rPr>
                 <w:i/>
                 <w:iCs/>
               </w:rPr>
-              <w:t>Capitilization</w:t>
-            </w:r>
-            <w:proofErr w:type="spellEnd"/>
-            <w:r>
-              <w:rPr>
-                <w:i/>
-                <w:iCs/>
-              </w:rPr>
-              <w:t xml:space="preserve"> Guidelines, </w:t>
+              <w:t xml:space="preserve">Capitilization Guidelines, </w:t>
             </w:r>
             <w:r>
               <w:t xml:space="preserve">which form part of the </w:t>
@@ -3306,21 +3297,12 @@
             <w:r>
               <w:t xml:space="preserve">of </w:t>
             </w:r>
-            <w:proofErr w:type="spellStart"/>
             <w:r>
               <w:rPr>
                 <w:i/>
                 <w:iCs/>
               </w:rPr>
-              <w:t>hungarian</w:t>
-            </w:r>
-            <w:proofErr w:type="spellEnd"/>
-            <w:r>
-              <w:rPr>
-                <w:i/>
-                <w:iCs/>
-              </w:rPr>
-              <w:t xml:space="preserve"> notation</w:t>
+              <w:t>hungarian notation</w:t>
             </w:r>
             <w:r>
               <w:t xml:space="preserve"> </w:t>
@@ -3789,19 +3771,7 @@
                 <w:rPr>
                   <w:rStyle w:val="Hyperlink"/>
                 </w:rPr>
-                <w:t>https://docs.microso</w:t>
-              </w:r>
-              <w:r>
-                <w:rPr>
-                  <w:rStyle w:val="Hyperlink"/>
-                </w:rPr>
-                <w:t>f</w:t>
-              </w:r>
-              <w:r>
-                <w:rPr>
-                  <w:rStyle w:val="Hyperlink"/>
-                </w:rPr>
-                <w:t>t.com/en-us/dotnet/csharp/programming-guide/inside-a-program/coding-conventions#layout-conventions</w:t>
+                <w:t>https://docs.microsoft.com/en-us/dotnet/csharp/programming-guide/inside-a-program/coding-conventions#layout-conventions</w:t>
               </w:r>
             </w:hyperlink>
             <w:r>
@@ -3843,7 +3813,11 @@
               <w:cnfStyle w:val="000000000000" w:firstRow="0" w:lastRow="0" w:firstColumn="0" w:lastColumn="0" w:oddVBand="0" w:evenVBand="0" w:oddHBand="0" w:evenHBand="0" w:firstRowFirstColumn="0" w:firstRowLastColumn="0" w:lastRowFirstColumn="0" w:lastRowLastColumn="0"/>
             </w:pPr>
             <w:r>
-              <w:t xml:space="preserve">TRUE </w:t>
+              <w:t xml:space="preserve">False, why would they make it </w:t>
+            </w:r>
+            <w:r>
+              <w:lastRenderedPageBreak/>
+              <w:t>difficult to read their code</w:t>
             </w:r>
           </w:p>
         </w:tc>
@@ -3918,50 +3892,6 @@
             </w:r>
             <w:r>
               <w:t xml:space="preserve"> fields for values that will never change </w:t>
-            </w:r>
-          </w:p>
-          <w:p>
-            <w:pPr>
-              <w:pStyle w:val="NormalWeb"/>
-              <w:shd w:val="clear" w:color="auto" w:fill="FFFFFF"/>
-              <w:cnfStyle w:val="000000100000" w:firstRow="0" w:lastRow="0" w:firstColumn="0" w:lastColumn="0" w:oddVBand="0" w:evenVBand="0" w:oddHBand="1" w:evenHBand="0" w:firstRowFirstColumn="0" w:firstRowLastColumn="0" w:lastRowFirstColumn="0" w:lastRowLastColumn="0"/>
-              <w:rPr>
-                <w:rFonts w:ascii="Segoe UI" w:hAnsi="Segoe UI" w:cs="Segoe UI"/>
-                <w:color w:val="161616"/>
-                <w:sz w:val="20"/>
-                <w:szCs w:val="20"/>
-              </w:rPr>
-            </w:pPr>
-            <w:r>
-              <w:rPr>
-                <w:rFonts w:ascii="Segoe UI" w:hAnsi="Segoe UI" w:cs="Segoe UI"/>
-                <w:color w:val="161616"/>
-                <w:sz w:val="20"/>
-                <w:szCs w:val="20"/>
-              </w:rPr>
-              <w:t>The principle of encapsulation is one of the most important notions in object-oriented design. This principle states that data stored inside an object should be accessible only to that object.</w:t>
-            </w:r>
-          </w:p>
-          <w:p>
-            <w:pPr>
-              <w:pStyle w:val="NormalWeb"/>
-              <w:shd w:val="clear" w:color="auto" w:fill="FFFFFF"/>
-              <w:cnfStyle w:val="000000100000" w:firstRow="0" w:lastRow="0" w:firstColumn="0" w:lastColumn="0" w:oddVBand="0" w:evenVBand="0" w:oddHBand="1" w:evenHBand="0" w:firstRowFirstColumn="0" w:firstRowLastColumn="0" w:lastRowFirstColumn="0" w:lastRowLastColumn="0"/>
-              <w:rPr>
-                <w:rFonts w:ascii="Segoe UI" w:hAnsi="Segoe UI" w:cs="Segoe UI"/>
-                <w:color w:val="161616"/>
-                <w:sz w:val="20"/>
-                <w:szCs w:val="20"/>
-              </w:rPr>
-            </w:pPr>
-            <w:r>
-              <w:rPr>
-                <w:rFonts w:ascii="Segoe UI" w:hAnsi="Segoe UI" w:cs="Segoe UI"/>
-                <w:color w:val="161616"/>
-                <w:sz w:val="20"/>
-                <w:szCs w:val="20"/>
-              </w:rPr>
-              <w:t>A useful way to interpret the principle is to say that a type should be designed so that changes to fields of that type (name or type changes) can be made without breaking code other than for members of the type. This interpretation immediately implies that all fields must be private.</w:t>
             </w:r>
           </w:p>
           <w:p>
@@ -3984,7 +3914,19 @@
                 <w:rPr>
                   <w:rStyle w:val="Hyperlink"/>
                 </w:rPr>
-                <w:t>https://docs.microsoft.com/en-us/dotnet/standard/design-guidelines/field</w:t>
+                <w:t>https://docs.microsoft.com/en-us/dot</w:t>
+              </w:r>
+              <w:r>
+                <w:rPr>
+                  <w:rStyle w:val="Hyperlink"/>
+                </w:rPr>
+                <w:t>n</w:t>
+              </w:r>
+              <w:r>
+                <w:rPr>
+                  <w:rStyle w:val="Hyperlink"/>
+                </w:rPr>
+                <w:t>et/standard/design-guidelines/field</w:t>
               </w:r>
             </w:hyperlink>
           </w:p>
@@ -4016,7 +3958,7 @@
               <w:cnfStyle w:val="000000100000" w:firstRow="0" w:lastRow="0" w:firstColumn="0" w:lastColumn="0" w:oddVBand="0" w:evenVBand="0" w:oddHBand="1" w:evenHBand="0" w:firstRowFirstColumn="0" w:firstRowLastColumn="0" w:lastRowFirstColumn="0" w:lastRowLastColumn="0"/>
             </w:pPr>
             <w:r>
-              <w:t>/ FALSE</w:t>
+              <w:t>True, it’s a useful way to interpret the principal to say that a type should be designed</w:t>
             </w:r>
           </w:p>
           <w:p>
@@ -4234,44 +4176,20 @@
                 <w:iCs/>
               </w:rPr>
             </w:pPr>
-            <w:proofErr w:type="gramStart"/>
             <w:r>
               <w:rPr>
                 <w:i/>
                 <w:iCs/>
               </w:rPr>
-              <w:t>e</w:t>
+              <w:t>https://learn.microsoft.com/en-us/dotnet/standard/design-guidelines/type</w:t>
             </w:r>
             <w:r>
               <w:rPr>
                 <w:i/>
                 <w:iCs/>
               </w:rPr>
-              <w:t>.</w:t>
-            </w:r>
-            <w:r>
-              <w:rPr>
-                <w:i/>
-                <w:iCs/>
-              </w:rPr>
-              <w:t>g.</w:t>
-            </w:r>
-            <w:proofErr w:type="gramEnd"/>
-            <w:r>
-              <w:rPr>
-                <w:i/>
-                <w:iCs/>
-              </w:rPr>
               <w:t xml:space="preserve"> </w:t>
             </w:r>
-            <w:hyperlink r:id="rId15" w:history="1">
-              <w:r>
-                <w:rPr>
-                  <w:rStyle w:val="Hyperlink"/>
-                </w:rPr>
-                <w:t>https://docs.microsoft.com/en-us/dotnet/standard/design-guidelines/names-of-classes-structs-and-interfaces</w:t>
-              </w:r>
-            </w:hyperlink>
           </w:p>
           <w:p/>
           <w:p/>
@@ -4383,64 +4301,23 @@
             </w:pPr>
           </w:p>
           <w:p>
-            <w:pPr>
-              <w:rPr>
-                <w:i/>
-                <w:iCs/>
-              </w:rPr>
-            </w:pPr>
-            <w:proofErr w:type="gramStart"/>
-            <w:r>
-              <w:rPr>
-                <w:i/>
-                <w:iCs/>
-              </w:rPr>
-              <w:t>e.g.</w:t>
-            </w:r>
-            <w:proofErr w:type="gramEnd"/>
-            <w:r>
-              <w:rPr>
-                <w:i/>
-                <w:iCs/>
-              </w:rPr>
-              <w:t xml:space="preserve"> </w:t>
-            </w:r>
             <w:r>
               <w:rPr>
                 <w:rFonts w:ascii="Segoe UI Emoji" w:hAnsi="Segoe UI Emoji" w:cs="Segoe UI Emoji"/>
-                <w:color w:val="171717"/>
-                <w:shd w:val="clear" w:color="auto" w:fill="FFFFFF"/>
-              </w:rPr>
-              <w:t>✔</w:t>
+                <w:color w:val="DCDCDC"/>
+                <w:shd w:val="clear" w:color="auto" w:fill="292929"/>
+              </w:rPr>
+              <w:t>✔️</w:t>
             </w:r>
             <w:r>
               <w:rPr>
                 <w:rFonts w:ascii="Segoe UI" w:hAnsi="Segoe UI" w:cs="Segoe UI"/>
-                <w:color w:val="171717"/>
-                <w:shd w:val="clear" w:color="auto" w:fill="FFFFFF"/>
-              </w:rPr>
-              <w:t xml:space="preserve">️ DO name classes and structs with nouns or noun phrases, using </w:t>
-            </w:r>
-            <w:proofErr w:type="spellStart"/>
-            <w:r>
-              <w:rPr>
-                <w:rFonts w:ascii="Segoe UI" w:hAnsi="Segoe UI" w:cs="Segoe UI"/>
-                <w:color w:val="171717"/>
-                <w:shd w:val="clear" w:color="auto" w:fill="FFFFFF"/>
-              </w:rPr>
-              <w:t>PascalCasing</w:t>
-            </w:r>
-            <w:proofErr w:type="spellEnd"/>
-            <w:r>
-              <w:rPr>
-                <w:rFonts w:ascii="Segoe UI" w:hAnsi="Segoe UI" w:cs="Segoe UI"/>
-                <w:color w:val="171717"/>
-                <w:shd w:val="clear" w:color="auto" w:fill="FFFFFF"/>
-              </w:rPr>
-              <w:t>.</w:t>
+                <w:color w:val="DCDCDC"/>
+                <w:shd w:val="clear" w:color="auto" w:fill="292929"/>
+              </w:rPr>
+              <w:t xml:space="preserve"> DO ensure that each type is a well-defined set of related members, not just a random collection of unrelated functionality.</w:t>
             </w:r>
           </w:p>
-          <w:p/>
           <w:p/>
         </w:tc>
       </w:tr>
@@ -4550,37 +4427,13 @@
                 <w:iCs/>
               </w:rPr>
             </w:pPr>
-            <w:proofErr w:type="gramStart"/>
             <w:r>
               <w:rPr>
                 <w:i/>
                 <w:iCs/>
               </w:rPr>
-              <w:t>e.g.</w:t>
-            </w:r>
-            <w:proofErr w:type="gramEnd"/>
-            <w:r>
-              <w:rPr>
-                <w:i/>
-                <w:iCs/>
-              </w:rPr>
-              <w:t xml:space="preserve"> </w:t>
-            </w:r>
-            <w:r>
-              <w:rPr>
-                <w:rFonts w:ascii="Segoe UI Emoji" w:hAnsi="Segoe UI Emoji" w:cs="Segoe UI Emoji"/>
-                <w:color w:val="171717"/>
-                <w:shd w:val="clear" w:color="auto" w:fill="FFFFFF"/>
-              </w:rPr>
-              <w:t>❌</w:t>
-            </w:r>
-            <w:r>
-              <w:rPr>
-                <w:rFonts w:ascii="Segoe UI" w:hAnsi="Segoe UI" w:cs="Segoe UI"/>
-                <w:color w:val="171717"/>
-                <w:shd w:val="clear" w:color="auto" w:fill="FFFFFF"/>
-              </w:rPr>
-              <w:t xml:space="preserve"> DO NOT give class names a prefix (e.g., "C").</w:t>
+              <w:lastRenderedPageBreak/>
+              <w:t>There was No Do nots</w:t>
             </w:r>
           </w:p>
           <w:p/>
@@ -4594,6 +4447,7 @@
       </w:pPr>
       <w:bookmarkStart w:id="9" w:name="_Toc90366290"/>
       <w:r>
+        <w:lastRenderedPageBreak/>
         <w:t>Getting Started</w:t>
       </w:r>
       <w:bookmarkEnd w:id="9"/>
@@ -4739,7 +4593,7 @@
                     <pic:cNvPicPr/>
                   </pic:nvPicPr>
                   <pic:blipFill>
-                    <a:blip r:embed="rId16"/>
+                    <a:blip r:embed="rId15"/>
                     <a:stretch>
                       <a:fillRect/>
                     </a:stretch>
@@ -4860,7 +4714,7 @@
                     <pic:cNvPicPr/>
                   </pic:nvPicPr>
                   <pic:blipFill>
-                    <a:blip r:embed="rId17"/>
+                    <a:blip r:embed="rId16"/>
                     <a:stretch>
                       <a:fillRect/>
                     </a:stretch>
@@ -4980,7 +4834,7 @@
                     <pic:cNvPicPr/>
                   </pic:nvPicPr>
                   <pic:blipFill>
-                    <a:blip r:embed="rId18"/>
+                    <a:blip r:embed="rId17"/>
                     <a:stretch>
                       <a:fillRect/>
                     </a:stretch>
@@ -5185,7 +5039,7 @@
                     <pic:cNvPicPr/>
                   </pic:nvPicPr>
                   <pic:blipFill>
-                    <a:blip r:embed="rId19"/>
+                    <a:blip r:embed="rId18"/>
                     <a:stretch>
                       <a:fillRect/>
                     </a:stretch>
@@ -5320,7 +5174,7 @@
                     <pic:cNvPicPr/>
                   </pic:nvPicPr>
                   <pic:blipFill>
-                    <a:blip r:embed="rId20"/>
+                    <a:blip r:embed="rId19"/>
                     <a:stretch>
                       <a:fillRect/>
                     </a:stretch>
@@ -5382,14 +5236,12 @@
       <w:r>
         <w:t xml:space="preserve">Notice that a new file has been added to the project called </w:t>
       </w:r>
-      <w:proofErr w:type="spellStart"/>
       <w:r>
         <w:rPr>
           <w:rFonts w:ascii="Courier New" w:hAnsi="Courier New" w:cs="Courier New"/>
         </w:rPr>
         <w:t>Gamertags.cs</w:t>
       </w:r>
-      <w:proofErr w:type="spellEnd"/>
       <w:r>
         <w:t xml:space="preserve"> and it’s immediately opened in the code editor tab. This </w:t>
       </w:r>
@@ -5428,7 +5280,7 @@
                     <pic:cNvPicPr/>
                   </pic:nvPicPr>
                   <pic:blipFill>
-                    <a:blip r:embed="rId21"/>
+                    <a:blip r:embed="rId20"/>
                     <a:stretch>
                       <a:fillRect/>
                     </a:stretch>
@@ -5504,7 +5356,7 @@
                     <pic:cNvPicPr/>
                   </pic:nvPicPr>
                   <pic:blipFill>
-                    <a:blip r:embed="rId22"/>
+                    <a:blip r:embed="rId21"/>
                     <a:stretch>
                       <a:fillRect/>
                     </a:stretch>
@@ -5653,7 +5505,7 @@
                     <pic:cNvPicPr/>
                   </pic:nvPicPr>
                   <pic:blipFill>
-                    <a:blip r:embed="rId23"/>
+                    <a:blip r:embed="rId22"/>
                     <a:stretch>
                       <a:fillRect/>
                     </a:stretch>
@@ -5895,7 +5747,7 @@
                     <pic:cNvPicPr/>
                   </pic:nvPicPr>
                   <pic:blipFill>
-                    <a:blip r:embed="rId24"/>
+                    <a:blip r:embed="rId23"/>
                     <a:stretch>
                       <a:fillRect/>
                     </a:stretch>
@@ -5960,7 +5812,6 @@
       <w:r>
         <w:t xml:space="preserve">function called </w:t>
       </w:r>
-      <w:proofErr w:type="spellStart"/>
       <w:r>
         <w:rPr>
           <w:rFonts w:ascii="Courier New" w:hAnsi="Courier New" w:cs="Courier New"/>
@@ -5973,7 +5824,6 @@
         </w:rPr>
         <w:t>Gamertags</w:t>
       </w:r>
-      <w:proofErr w:type="spellEnd"/>
       <w:r>
         <w:t xml:space="preserve"> </w:t>
       </w:r>
@@ -6009,7 +5859,7 @@
                     <pic:cNvPicPr/>
                   </pic:nvPicPr>
                   <pic:blipFill>
-                    <a:blip r:embed="rId25"/>
+                    <a:blip r:embed="rId24"/>
                     <a:stretch>
                       <a:fillRect/>
                     </a:stretch>
@@ -6083,42 +5933,23 @@
       <w:r>
         <w:t xml:space="preserve">” from disk and stores the data in the </w:t>
       </w:r>
-      <w:proofErr w:type="spellStart"/>
       <w:r>
         <w:rPr>
           <w:rFonts w:ascii="Courier New" w:hAnsi="Courier New" w:cs="Courier New"/>
         </w:rPr>
-        <w:t>gamerTagList</w:t>
-      </w:r>
-      <w:proofErr w:type="spellEnd"/>
+        <w:t xml:space="preserve">gamerTagList </w:t>
+      </w:r>
+      <w:r>
+        <w:t>variable.</w:t>
+      </w:r>
+      <w:r>
+        <w:t xml:space="preserve"> The “</w:t>
+      </w:r>
       <w:r>
         <w:rPr>
           <w:rFonts w:ascii="Courier New" w:hAnsi="Courier New" w:cs="Courier New"/>
         </w:rPr>
-        <w:t xml:space="preserve"> </w:t>
-      </w:r>
-      <w:r>
-        <w:t>variable.</w:t>
-      </w:r>
-      <w:r>
-        <w:t xml:space="preserve"> The </w:t>
-      </w:r>
-      <w:proofErr w:type="gramStart"/>
-      <w:r>
-        <w:t>“</w:t>
-      </w:r>
-      <w:r>
-        <w:rPr>
-          <w:rFonts w:ascii="Courier New" w:hAnsi="Courier New" w:cs="Courier New"/>
-        </w:rPr>
-        <w:t>..</w:t>
-      </w:r>
-      <w:proofErr w:type="gramEnd"/>
-      <w:r>
-        <w:rPr>
-          <w:rFonts w:ascii="Courier New" w:hAnsi="Courier New" w:cs="Courier New"/>
-        </w:rPr>
-        <w:t>/</w:t>
+        <w:t>../</w:t>
       </w:r>
       <w:r>
         <w:t xml:space="preserve">” asks the compiler to look for the file in the </w:t>
@@ -6209,14 +6040,12 @@
       <w:r>
         <w:t xml:space="preserve">Add a function called </w:t>
       </w:r>
-      <w:proofErr w:type="spellStart"/>
       <w:r>
         <w:rPr>
           <w:rFonts w:ascii="Courier New" w:hAnsi="Courier New" w:cs="Courier New"/>
         </w:rPr>
         <w:t>PrintAllGamertags</w:t>
       </w:r>
-      <w:proofErr w:type="spellEnd"/>
       <w:r>
         <w:t xml:space="preserve"> to this class as follows:</w:t>
       </w:r>
@@ -6246,7 +6075,7 @@
                     <pic:cNvPicPr/>
                   </pic:nvPicPr>
                   <pic:blipFill>
-                    <a:blip r:embed="rId26"/>
+                    <a:blip r:embed="rId25"/>
                     <a:stretch>
                       <a:fillRect/>
                     </a:stretch>
@@ -6310,14 +6139,12 @@
       <w:r>
         <w:t xml:space="preserve">, loops over all the gamertags in the </w:t>
       </w:r>
-      <w:proofErr w:type="spellStart"/>
       <w:r>
         <w:rPr>
           <w:rFonts w:ascii="Courier New" w:hAnsi="Courier New" w:cs="Courier New"/>
         </w:rPr>
         <w:t>gamerTagList</w:t>
       </w:r>
-      <w:proofErr w:type="spellEnd"/>
       <w:r>
         <w:t xml:space="preserve"> and prints each to a new line in the Console. Finally</w:t>
       </w:r>
@@ -6487,14 +6314,12 @@
       <w:r>
         <w:t xml:space="preserve">In the </w:t>
       </w:r>
-      <w:proofErr w:type="spellStart"/>
       <w:r>
         <w:rPr>
           <w:rFonts w:ascii="Courier New" w:hAnsi="Courier New" w:cs="Courier New"/>
         </w:rPr>
         <w:t>Program.cs</w:t>
       </w:r>
-      <w:proofErr w:type="spellEnd"/>
       <w:r>
         <w:t xml:space="preserve"> file add the following code to create a new instance of the </w:t>
       </w:r>
@@ -6556,7 +6381,7 @@
                     <pic:cNvPicPr/>
                   </pic:nvPicPr>
                   <pic:blipFill>
-                    <a:blip r:embed="rId27"/>
+                    <a:blip r:embed="rId26"/>
                     <a:stretch>
                       <a:fillRect/>
                     </a:stretch>
@@ -6758,7 +6583,7 @@
                     <pic:cNvPicPr/>
                   </pic:nvPicPr>
                   <pic:blipFill>
-                    <a:blip r:embed="rId28"/>
+                    <a:blip r:embed="rId27"/>
                     <a:stretch>
                       <a:fillRect/>
                     </a:stretch>
@@ -6822,7 +6647,7 @@
                     <pic:cNvPicPr/>
                   </pic:nvPicPr>
                   <pic:blipFill>
-                    <a:blip r:embed="rId29"/>
+                    <a:blip r:embed="rId28"/>
                     <a:stretch>
                       <a:fillRect/>
                     </a:stretch>
@@ -6884,15 +6709,7 @@
         <w:t>bring the error in to focus</w:t>
       </w:r>
       <w:r>
-        <w:t xml:space="preserve"> </w:t>
-      </w:r>
-      <w:proofErr w:type="gramStart"/>
-      <w:r>
-        <w:t>in</w:t>
-      </w:r>
-      <w:proofErr w:type="gramEnd"/>
-      <w:r>
-        <w:t xml:space="preserve"> the editor</w:t>
+        <w:t xml:space="preserve"> in the editor</w:t>
       </w:r>
       <w:r>
         <w:t>. Then make any necessary changes before trying again.</w:t>
@@ -7070,7 +6887,7 @@
                     <pic:cNvPicPr/>
                   </pic:nvPicPr>
                   <pic:blipFill>
-                    <a:blip r:embed="rId30"/>
+                    <a:blip r:embed="rId29"/>
                     <a:stretch>
                       <a:fillRect/>
                     </a:stretch>
@@ -7158,14 +6975,12 @@
       <w:r>
         <w:t xml:space="preserve">each gamertag in the </w:t>
       </w:r>
-      <w:proofErr w:type="spellStart"/>
       <w:r>
         <w:rPr>
           <w:rFonts w:ascii="Courier New" w:hAnsi="Courier New" w:cs="Courier New"/>
         </w:rPr>
         <w:t>gamerTagList</w:t>
       </w:r>
-      <w:proofErr w:type="spellEnd"/>
       <w:r>
         <w:t xml:space="preserve"> </w:t>
       </w:r>
@@ -7235,7 +7050,7 @@
                     <pic:cNvPicPr/>
                   </pic:nvPicPr>
                   <pic:blipFill rotWithShape="1">
-                    <a:blip r:embed="rId31"/>
+                    <a:blip r:embed="rId30"/>
                     <a:srcRect l="-2079" t="-1196" r="2079" b="1196"/>
                     <a:stretch/>
                   </pic:blipFill>
@@ -7361,7 +7176,6 @@
       <w:r>
         <w:t xml:space="preserve">Research the C# functions </w:t>
       </w:r>
-      <w:proofErr w:type="spellStart"/>
       <w:r>
         <w:rPr>
           <w:rFonts w:ascii="Courier New" w:hAnsi="Courier New" w:cs="Courier New"/>
@@ -7378,14 +7192,7 @@
         <w:rPr>
           <w:rFonts w:ascii="Courier New" w:hAnsi="Courier New" w:cs="Courier New"/>
         </w:rPr>
-        <w:t>IsLetterOrDigit</w:t>
-      </w:r>
-      <w:proofErr w:type="spellEnd"/>
-      <w:r>
-        <w:rPr>
-          <w:rFonts w:ascii="Courier New" w:hAnsi="Courier New" w:cs="Courier New"/>
-        </w:rPr>
-        <w:t>()</w:t>
+        <w:t>IsLetterOrDigit()</w:t>
       </w:r>
       <w:r>
         <w:t xml:space="preserve"> for more assistance:</w:t>
@@ -7399,7 +7206,7 @@
           <w:numId w:val="28"/>
         </w:numPr>
       </w:pPr>
-      <w:hyperlink r:id="rId32" w:history="1">
+      <w:hyperlink r:id="rId31" w:history="1">
         <w:r>
           <w:rPr>
             <w:rStyle w:val="Hyperlink"/>
@@ -7440,7 +7247,7 @@
                     <pic:cNvPicPr/>
                   </pic:nvPicPr>
                   <pic:blipFill rotWithShape="1">
-                    <a:blip r:embed="rId33"/>
+                    <a:blip r:embed="rId32"/>
                     <a:srcRect l="-1884" t="-1084" r="1884" b="1084"/>
                     <a:stretch/>
                   </pic:blipFill>
@@ -7532,22 +7339,18 @@
       <w:r>
         <w:t>steps and practice, create a new function “</w:t>
       </w:r>
-      <w:proofErr w:type="spellStart"/>
-      <w:proofErr w:type="gramStart"/>
       <w:r>
         <w:rPr>
           <w:rFonts w:ascii="Courier New" w:hAnsi="Courier New" w:cs="Courier New"/>
         </w:rPr>
         <w:t>ShowWelcomeMessage</w:t>
       </w:r>
-      <w:proofErr w:type="spellEnd"/>
       <w:r>
         <w:rPr>
           <w:rFonts w:ascii="Courier New" w:hAnsi="Courier New" w:cs="Courier New"/>
         </w:rPr>
         <w:t>(</w:t>
       </w:r>
-      <w:proofErr w:type="gramEnd"/>
       <w:r>
         <w:rPr>
           <w:rFonts w:ascii="Courier New" w:hAnsi="Courier New" w:cs="Courier New"/>
@@ -7600,7 +7403,7 @@
                     <pic:cNvPicPr/>
                   </pic:nvPicPr>
                   <pic:blipFill rotWithShape="1">
-                    <a:blip r:embed="rId34"/>
+                    <a:blip r:embed="rId33"/>
                     <a:srcRect l="-628" r="628"/>
                     <a:stretch/>
                   </pic:blipFill>
@@ -7703,19 +7506,11 @@
       <w:r>
         <w:t xml:space="preserve">pdate your </w:t>
       </w:r>
-      <w:proofErr w:type="gramStart"/>
       <w:r>
         <w:rPr>
           <w:rFonts w:ascii="Courier New" w:hAnsi="Courier New" w:cs="Courier New"/>
         </w:rPr>
-        <w:t>Main(</w:t>
-      </w:r>
-      <w:proofErr w:type="gramEnd"/>
-      <w:r>
-        <w:rPr>
-          <w:rFonts w:ascii="Courier New" w:hAnsi="Courier New" w:cs="Courier New"/>
-        </w:rPr>
-        <w:t>)</w:t>
+        <w:t>Main()</w:t>
       </w:r>
       <w:r>
         <w:t xml:space="preserve"> function </w:t>
@@ -7869,7 +7664,7 @@
                     <pic:cNvPicPr/>
                   </pic:nvPicPr>
                   <pic:blipFill>
-                    <a:blip r:embed="rId35"/>
+                    <a:blip r:embed="rId34"/>
                     <a:stretch>
                       <a:fillRect/>
                     </a:stretch>
@@ -8142,7 +7937,6 @@
       <w:r>
         <w:t xml:space="preserve">(see </w:t>
       </w:r>
-      <w:proofErr w:type="spellStart"/>
       <w:r>
         <w:rPr>
           <w:rFonts w:ascii="Courier New" w:hAnsi="Courier New" w:cs="Courier New"/>
@@ -8153,14 +7947,7 @@
         <w:rPr>
           <w:rFonts w:ascii="Courier New" w:hAnsi="Courier New" w:cs="Courier New"/>
         </w:rPr>
-        <w:t>Lines</w:t>
-      </w:r>
-      <w:proofErr w:type="spellEnd"/>
-      <w:r>
-        <w:rPr>
-          <w:rFonts w:ascii="Courier New" w:hAnsi="Courier New" w:cs="Courier New"/>
-        </w:rPr>
-        <w:t>()</w:t>
+        <w:t>Lines()</w:t>
       </w:r>
       <w:r>
         <w:t>)</w:t>
@@ -8377,7 +8164,7 @@
           </w:tcPr>
           <w:p>
             <w:r>
-              <w:t>The debugger</w:t>
+              <w:t>The Error tab tells people where the error is and also shows warnings in my code</w:t>
             </w:r>
           </w:p>
         </w:tc>
@@ -8443,23 +8230,7 @@
                 <w:i/>
                 <w:iCs/>
               </w:rPr>
-              <w:t xml:space="preserve">Stepping through code is when a debugger runs code line by </w:t>
-            </w:r>
-            <w:proofErr w:type="gramStart"/>
-            <w:r>
-              <w:rPr>
-                <w:i/>
-                <w:iCs/>
-              </w:rPr>
-              <w:t>line</w:t>
-            </w:r>
-            <w:proofErr w:type="gramEnd"/>
-            <w:r>
-              <w:rPr>
-                <w:i/>
-                <w:iCs/>
-              </w:rPr>
-              <w:t xml:space="preserve"> </w:t>
+              <w:t xml:space="preserve">Stepping through code is when a debugger runs code line by line </w:t>
             </w:r>
             <w:r>
               <w:rPr>
@@ -8907,7 +8678,6 @@
                 <w:szCs w:val="19"/>
               </w:rPr>
             </w:pPr>
-            <w:proofErr w:type="spellStart"/>
             <w:r>
               <w:rPr>
                 <w:rFonts w:ascii="Consolas" w:hAnsi="Consolas" w:cs="Consolas"/>
@@ -8917,7 +8687,6 @@
               </w:rPr>
               <w:t>BigDamnHero</w:t>
             </w:r>
-            <w:proofErr w:type="spellEnd"/>
           </w:p>
           <w:p>
             <w:pPr>
@@ -8931,7 +8700,6 @@
                 <w:szCs w:val="19"/>
               </w:rPr>
             </w:pPr>
-            <w:proofErr w:type="spellStart"/>
             <w:r>
               <w:rPr>
                 <w:rFonts w:ascii="Consolas" w:hAnsi="Consolas" w:cs="Consolas"/>
@@ -8941,7 +8709,6 @@
               </w:rPr>
               <w:t>laidtoRest</w:t>
             </w:r>
-            <w:proofErr w:type="spellEnd"/>
           </w:p>
           <w:p>
             <w:pPr>
@@ -8977,7 +8744,6 @@
                 <w:szCs w:val="19"/>
               </w:rPr>
             </w:pPr>
-            <w:proofErr w:type="spellStart"/>
             <w:r>
               <w:rPr>
                 <w:rFonts w:ascii="Consolas" w:hAnsi="Consolas" w:cs="Consolas"/>
@@ -8987,7 +8753,6 @@
               </w:rPr>
               <w:t>Xenomorphing</w:t>
             </w:r>
-            <w:proofErr w:type="spellEnd"/>
           </w:p>
           <w:p>
             <w:pPr>
@@ -9001,7 +8766,6 @@
                 <w:szCs w:val="19"/>
               </w:rPr>
             </w:pPr>
-            <w:proofErr w:type="spellStart"/>
             <w:r>
               <w:rPr>
                 <w:rFonts w:ascii="Consolas" w:hAnsi="Consolas" w:cs="Consolas"/>
@@ -9011,7 +8775,6 @@
               </w:rPr>
               <w:t>TylerDurden</w:t>
             </w:r>
-            <w:proofErr w:type="spellEnd"/>
           </w:p>
           <w:p>
             <w:pPr>
@@ -9047,7 +8810,6 @@
                 <w:szCs w:val="19"/>
               </w:rPr>
             </w:pPr>
-            <w:proofErr w:type="spellStart"/>
             <w:r>
               <w:rPr>
                 <w:rFonts w:ascii="Consolas" w:hAnsi="Consolas" w:cs="Consolas"/>
@@ -9057,7 +8819,6 @@
               </w:rPr>
               <w:t>BluntMachete</w:t>
             </w:r>
-            <w:proofErr w:type="spellEnd"/>
           </w:p>
           <w:p>
             <w:pPr>
@@ -9071,7 +8832,6 @@
                 <w:szCs w:val="19"/>
               </w:rPr>
             </w:pPr>
-            <w:proofErr w:type="spellStart"/>
             <w:r>
               <w:rPr>
                 <w:rFonts w:ascii="Consolas" w:hAnsi="Consolas" w:cs="Consolas"/>
@@ -9081,7 +8841,6 @@
               </w:rPr>
               <w:t>SniperLyfe</w:t>
             </w:r>
-            <w:proofErr w:type="spellEnd"/>
           </w:p>
           <w:p>
             <w:pPr>
@@ -9117,7 +8876,6 @@
                 <w:szCs w:val="19"/>
               </w:rPr>
             </w:pPr>
-            <w:proofErr w:type="spellStart"/>
             <w:r>
               <w:rPr>
                 <w:rFonts w:ascii="Consolas" w:hAnsi="Consolas" w:cs="Consolas"/>
@@ -9127,7 +8885,6 @@
               </w:rPr>
               <w:t>BloodyAssault</w:t>
             </w:r>
-            <w:proofErr w:type="spellEnd"/>
           </w:p>
           <w:p>
             <w:pPr>
@@ -9141,7 +8898,6 @@
                 <w:szCs w:val="19"/>
               </w:rPr>
             </w:pPr>
-            <w:proofErr w:type="spellStart"/>
             <w:r>
               <w:rPr>
                 <w:rFonts w:ascii="Consolas" w:hAnsi="Consolas" w:cs="Consolas"/>
@@ -9151,7 +8907,6 @@
               </w:rPr>
               <w:t>FightClubAlum</w:t>
             </w:r>
-            <w:proofErr w:type="spellEnd"/>
           </w:p>
           <w:p>
             <w:pPr>
@@ -9165,7 +8920,6 @@
                 <w:szCs w:val="19"/>
               </w:rPr>
             </w:pPr>
-            <w:proofErr w:type="spellStart"/>
             <w:r>
               <w:rPr>
                 <w:rFonts w:ascii="Consolas" w:hAnsi="Consolas" w:cs="Consolas"/>
@@ -9175,7 +8929,6 @@
               </w:rPr>
               <w:t>KillSwitch</w:t>
             </w:r>
-            <w:proofErr w:type="spellEnd"/>
           </w:p>
           <w:p>
             <w:pPr>
@@ -9189,7 +8942,6 @@
                 <w:szCs w:val="19"/>
               </w:rPr>
             </w:pPr>
-            <w:proofErr w:type="spellStart"/>
             <w:r>
               <w:rPr>
                 <w:rFonts w:ascii="Consolas" w:hAnsi="Consolas" w:cs="Consolas"/>
@@ -9199,7 +8951,6 @@
               </w:rPr>
               <w:t>ExecuteElectrocute</w:t>
             </w:r>
-            <w:proofErr w:type="spellEnd"/>
           </w:p>
           <w:p>
             <w:pPr>
@@ -9235,7 +8986,6 @@
                 <w:szCs w:val="19"/>
               </w:rPr>
             </w:pPr>
-            <w:proofErr w:type="spellStart"/>
             <w:r>
               <w:rPr>
                 <w:rFonts w:ascii="Consolas" w:hAnsi="Consolas" w:cs="Consolas"/>
@@ -9245,7 +8995,6 @@
               </w:rPr>
               <w:t>IndominusRexxx</w:t>
             </w:r>
-            <w:proofErr w:type="spellEnd"/>
           </w:p>
           <w:p>
             <w:pPr>
@@ -9292,7 +9041,6 @@
             </w:r>
           </w:p>
           <w:p>
-            <w:proofErr w:type="spellStart"/>
             <w:r>
               <w:rPr>
                 <w:rFonts w:ascii="Consolas" w:hAnsi="Consolas" w:cs="Consolas"/>
@@ -9302,7 +9050,6 @@
               </w:rPr>
               <w:t>AzogtheDefiler</w:t>
             </w:r>
-            <w:proofErr w:type="spellEnd"/>
           </w:p>
         </w:tc>
         <w:tc>
@@ -9476,7 +9223,7 @@
                           <pic:cNvPicPr/>
                         </pic:nvPicPr>
                         <pic:blipFill rotWithShape="1">
-                          <a:blip r:embed="rId31">
+                          <a:blip r:embed="rId30">
                             <a:extLst>
                               <a:ext uri="{28A0092B-C50C-407E-A947-70E740481C1C}">
                                 <a14:useLocalDpi xmlns:a14="http://schemas.microsoft.com/office/drawing/2010/main" val="0"/>
@@ -9823,7 +9570,7 @@
                           <pic:cNvPicPr/>
                         </pic:nvPicPr>
                         <pic:blipFill rotWithShape="1">
-                          <a:blip r:embed="rId33">
+                          <a:blip r:embed="rId32">
                             <a:extLst>
                               <a:ext uri="{28A0092B-C50C-407E-A947-70E740481C1C}">
                                 <a14:useLocalDpi xmlns:a14="http://schemas.microsoft.com/office/drawing/2010/main" val="0"/>
@@ -10002,10 +9749,10 @@
       </w:pPr>
     </w:p>
     <w:sectPr>
-      <w:headerReference w:type="even" r:id="rId36"/>
-      <w:headerReference w:type="default" r:id="rId37"/>
-      <w:footerReference w:type="default" r:id="rId38"/>
-      <w:headerReference w:type="first" r:id="rId39"/>
+      <w:headerReference w:type="even" r:id="rId35"/>
+      <w:headerReference w:type="default" r:id="rId36"/>
+      <w:footerReference w:type="default" r:id="rId37"/>
+      <w:headerReference w:type="first" r:id="rId38"/>
       <w:pgSz w:w="11906" w:h="16838"/>
       <w:pgMar w:top="1440" w:right="1440" w:bottom="1440" w:left="1440" w:header="170" w:footer="708" w:gutter="0"/>
       <w:cols w:space="708"/>

</xml_diff>